<commit_message>
Refined structure & project overview, updated explainer doc.
</commit_message>
<xml_diff>
--- a/gh-pages/Huge page breakdown.docx
+++ b/gh-pages/Huge page breakdown.docx
@@ -160,15 +160,7 @@
         <w:t>summary</w:t>
       </w:r>
       <w:r>
-        <w:t xml:space="preserve"> section of the YAML header of </w:t>
-      </w:r>
-      <w:proofErr w:type="gramStart"/>
-      <w:r>
-        <w:t>index.(</w:t>
-      </w:r>
-      <w:proofErr w:type="gramEnd"/>
-      <w:r>
-        <w:t>R)md</w:t>
+        <w:t xml:space="preserve"> section of the YAML header of index.(R)md</w:t>
       </w:r>
     </w:p>
     <w:p>
@@ -188,15 +180,7 @@
       </w:r>
       <w:proofErr w:type="spellEnd"/>
       <w:r>
-        <w:t xml:space="preserve"> then knit to index.md. If no embedded </w:t>
-      </w:r>
-      <w:proofErr w:type="gramStart"/>
-      <w:r>
-        <w:t>R</w:t>
-      </w:r>
-      <w:proofErr w:type="gramEnd"/>
-      <w:r>
-        <w:t xml:space="preserve"> then you can work directly with index.md</w:t>
+        <w:t xml:space="preserve"> then knit to index.md. If no embedded R then you can work directly with index.md</w:t>
       </w:r>
     </w:p>
     <w:p>
@@ -262,7 +246,7 @@
       <w:r>
         <w:t xml:space="preserve"> required a few steps: </w:t>
       </w:r>
-      <w:hyperlink r:id="rId9" w:history="1">
+      <w:hyperlink r:id="rId9" w:anchor="custom-theme" w:history="1">
         <w:r>
           <w:rPr>
             <w:rStyle w:val="Hyperlink"/>
@@ -760,10 +744,10 @@
                   <v:path o:extrusionok="f" gradientshapeok="t" o:connecttype="rect"/>
                   <o:lock v:ext="edit" aspectratio="t"/>
                 </v:shapetype>
-                <v:shape id="_x0000_i1405" type="#_x0000_t75" style="width:226.5pt;height:451.5pt" o:ole="">
+                <v:shape id="_x0000_i1025" type="#_x0000_t75" style="width:226.5pt;height:451.5pt" o:ole="">
                   <v:imagedata r:id="rId11" o:title=""/>
                 </v:shape>
-                <o:OLEObject Type="Embed" ProgID="PBrush" ShapeID="_x0000_i1405" DrawAspect="Content" ObjectID="_1734775747" r:id="rId12"/>
+                <o:OLEObject Type="Embed" ProgID="PBrush" ShapeID="_x0000_i1025" DrawAspect="Content" ObjectID="_1734786281" r:id="rId12"/>
               </w:object>
             </w:r>
           </w:p>
@@ -825,15 +809,7 @@
                               <w:txbxContent>
                                 <w:p>
                                   <w:r>
-                                    <w:t>Each section of the landing page corresponds to a ‘block</w:t>
-                                  </w:r>
-                                  <w:proofErr w:type="gramStart"/>
-                                  <w:r>
-                                    <w:t>’  in</w:t>
-                                  </w:r>
-                                  <w:proofErr w:type="gramEnd"/>
-                                  <w:r>
-                                    <w:t xml:space="preserve"> the _index.md YAML header (coloured sections match website to code blocks).</w:t>
+                                    <w:t>Each section of the landing page corresponds to a ‘block’  in the _index.md YAML header (coloured sections match website to code blocks).</w:t>
                                   </w:r>
                                 </w:p>
                                 <w:p>
@@ -890,15 +866,7 @@
                         <w:txbxContent>
                           <w:p>
                             <w:r>
-                              <w:t>Each section of the landing page corresponds to a ‘block</w:t>
-                            </w:r>
-                            <w:proofErr w:type="gramStart"/>
-                            <w:r>
-                              <w:t>’  in</w:t>
-                            </w:r>
-                            <w:proofErr w:type="gramEnd"/>
-                            <w:r>
-                              <w:t xml:space="preserve"> the _index.md YAML header (coloured sections match website to code blocks).</w:t>
+                              <w:t>Each section of the landing page corresponds to a ‘block’  in the _index.md YAML header (coloured sections match website to code blocks).</w:t>
                             </w:r>
                           </w:p>
                           <w:p>
@@ -1257,10 +1225,10 @@
             </w:r>
             <w:r>
               <w:object w:dxaOrig="7995" w:dyaOrig="13275" w14:anchorId="16F42A29">
-                <v:shape id="_x0000_i1406" type="#_x0000_t75" style="width:271.5pt;height:450.75pt" o:ole="">
+                <v:shape id="_x0000_i1026" type="#_x0000_t75" style="width:271.5pt;height:450.75pt" o:ole="">
                   <v:imagedata r:id="rId15" o:title=""/>
                 </v:shape>
-                <o:OLEObject Type="Embed" ProgID="PBrush" ShapeID="_x0000_i1406" DrawAspect="Content" ObjectID="_1734775748" r:id="rId16"/>
+                <o:OLEObject Type="Embed" ProgID="PBrush" ShapeID="_x0000_i1026" DrawAspect="Content" ObjectID="_1734786282" r:id="rId16"/>
               </w:object>
             </w:r>
           </w:p>
@@ -1277,10 +1245,10 @@
           <w:p>
             <w:r>
               <w:object w:dxaOrig="5805" w:dyaOrig="13065" w14:anchorId="03AF93E2">
-                <v:shape id="_x0000_i1408" type="#_x0000_t75" style="width:200.25pt;height:450.75pt" o:ole="">
+                <v:shape id="_x0000_i1027" type="#_x0000_t75" style="width:200.25pt;height:450.75pt" o:ole="">
                   <v:imagedata r:id="rId17" o:title=""/>
                 </v:shape>
-                <o:OLEObject Type="Embed" ProgID="PBrush" ShapeID="_x0000_i1408" DrawAspect="Content" ObjectID="_1734775749" r:id="rId18"/>
+                <o:OLEObject Type="Embed" ProgID="PBrush" ShapeID="_x0000_i1027" DrawAspect="Content" ObjectID="_1734786283" r:id="rId18"/>
               </w:object>
             </w:r>
           </w:p>
@@ -1614,21 +1582,7 @@
                                     <w:rPr>
                                       <w:lang w:val="en-AU"/>
                                     </w:rPr>
-                                    <w:t xml:space="preserve">’ section of the YAML </w:t>
-                                  </w:r>
-                                  <w:proofErr w:type="gramStart"/>
-                                  <w:r>
-                                    <w:rPr>
-                                      <w:lang w:val="en-AU"/>
-                                    </w:rPr>
-                                    <w:t>header, but</w:t>
-                                  </w:r>
-                                  <w:proofErr w:type="gramEnd"/>
-                                  <w:r>
-                                    <w:rPr>
-                                      <w:lang w:val="en-AU"/>
-                                    </w:rPr>
-                                    <w:t xml:space="preserve"> doesn’t appear on the content page itself.</w:t>
+                                    <w:t>’ section of the YAML header, but doesn’t appear on the content page itself.</w:t>
                                   </w:r>
                                 </w:p>
                                 <w:p>
@@ -1654,14 +1608,7 @@
                                     <w:rPr>
                                       <w:lang w:val="en-AU"/>
                                     </w:rPr>
-                                    <w:t xml:space="preserve"> like a </w:t>
-                                  </w:r>
-                                  <w:proofErr w:type="gramStart"/>
-                                  <w:r>
-                                    <w:rPr>
-                                      <w:lang w:val="en-AU"/>
-                                    </w:rPr>
-                                    <w:t xml:space="preserve">normal </w:t>
+                                    <w:t xml:space="preserve"> like a normal </w:t>
                                   </w:r>
                                   <w:r>
                                     <w:rPr>
@@ -1669,7 +1616,6 @@
                                     </w:rPr>
                                     <w:t>.</w:t>
                                   </w:r>
-                                  <w:proofErr w:type="gramEnd"/>
                                   <w:r>
                                     <w:rPr>
                                       <w:lang w:val="en-AU"/>
@@ -1760,21 +1706,7 @@
                               <w:rPr>
                                 <w:lang w:val="en-AU"/>
                               </w:rPr>
-                              <w:t xml:space="preserve">’ section of the YAML </w:t>
-                            </w:r>
-                            <w:proofErr w:type="gramStart"/>
-                            <w:r>
-                              <w:rPr>
-                                <w:lang w:val="en-AU"/>
-                              </w:rPr>
-                              <w:t>header, but</w:t>
-                            </w:r>
-                            <w:proofErr w:type="gramEnd"/>
-                            <w:r>
-                              <w:rPr>
-                                <w:lang w:val="en-AU"/>
-                              </w:rPr>
-                              <w:t xml:space="preserve"> doesn’t appear on the content page itself.</w:t>
+                              <w:t>’ section of the YAML header, but doesn’t appear on the content page itself.</w:t>
                             </w:r>
                           </w:p>
                           <w:p>
@@ -1800,14 +1732,7 @@
                               <w:rPr>
                                 <w:lang w:val="en-AU"/>
                               </w:rPr>
-                              <w:t xml:space="preserve"> like a </w:t>
-                            </w:r>
-                            <w:proofErr w:type="gramStart"/>
-                            <w:r>
-                              <w:rPr>
-                                <w:lang w:val="en-AU"/>
-                              </w:rPr>
-                              <w:t xml:space="preserve">normal </w:t>
+                              <w:t xml:space="preserve"> like a normal </w:t>
                             </w:r>
                             <w:r>
                               <w:rPr>
@@ -1815,7 +1740,6 @@
                               </w:rPr>
                               <w:t>.</w:t>
                             </w:r>
-                            <w:proofErr w:type="gramEnd"/>
                             <w:r>
                               <w:rPr>
                                 <w:lang w:val="en-AU"/>
@@ -1845,10 +1769,10 @@
             </w:r>
             <w:r>
               <w:object w:dxaOrig="16335" w:dyaOrig="8100" w14:anchorId="5E1BF412">
-                <v:shape id="_x0000_i1407" type="#_x0000_t75" style="width:598.5pt;height:295.5pt" o:ole="">
+                <v:shape id="_x0000_i1028" type="#_x0000_t75" style="width:598.5pt;height:295.5pt" o:ole="">
                   <v:imagedata r:id="rId19" o:title=""/>
                 </v:shape>
-                <o:OLEObject Type="Embed" ProgID="PBrush" ShapeID="_x0000_i1407" DrawAspect="Content" ObjectID="_1734775750" r:id="rId20"/>
+                <o:OLEObject Type="Embed" ProgID="PBrush" ShapeID="_x0000_i1028" DrawAspect="Content" ObjectID="_1734786284" r:id="rId20"/>
               </w:object>
             </w:r>
           </w:p>
@@ -2303,10 +2227,7 @@
                         <w:txbxContent>
                           <w:p>
                             <w:r>
-                              <w:t>2</w:t>
-                            </w:r>
-                            <w:r>
-                              <w:t>.</w:t>
+                              <w:t>2.</w:t>
                             </w:r>
                           </w:p>
                         </w:txbxContent>
@@ -2333,10 +2254,7 @@
                   <w:txbxContent>
                     <w:p>
                       <w:r>
-                        <w:t>2</w:t>
-                      </w:r>
-                      <w:r>
-                        <w:t>.</w:t>
+                        <w:t>2.</w:t>
                       </w:r>
                     </w:p>
                   </w:txbxContent>
@@ -2399,10 +2317,7 @@
                         <w:txbxContent>
                           <w:p>
                             <w:r>
-                              <w:t>3</w:t>
-                            </w:r>
-                            <w:r>
-                              <w:t>.</w:t>
+                              <w:t>3.</w:t>
                             </w:r>
                           </w:p>
                         </w:txbxContent>
@@ -2429,10 +2344,7 @@
                   <w:txbxContent>
                     <w:p>
                       <w:r>
-                        <w:t>3</w:t>
-                      </w:r>
-                      <w:r>
-                        <w:t>.</w:t>
+                        <w:t>3.</w:t>
                       </w:r>
                     </w:p>
                   </w:txbxContent>
@@ -2495,10 +2407,7 @@
                         <w:txbxContent>
                           <w:p>
                             <w:r>
-                              <w:t>4</w:t>
-                            </w:r>
-                            <w:r>
-                              <w:t>.</w:t>
+                              <w:t>4.</w:t>
                             </w:r>
                           </w:p>
                         </w:txbxContent>
@@ -2525,10 +2434,7 @@
                   <w:txbxContent>
                     <w:p>
                       <w:r>
-                        <w:t>4</w:t>
-                      </w:r>
-                      <w:r>
-                        <w:t>.</w:t>
+                        <w:t>4.</w:t>
                       </w:r>
                     </w:p>
                   </w:txbxContent>
@@ -2591,10 +2497,7 @@
                         <w:txbxContent>
                           <w:p>
                             <w:r>
-                              <w:t>5</w:t>
-                            </w:r>
-                            <w:r>
-                              <w:t>.</w:t>
+                              <w:t>5.</w:t>
                             </w:r>
                           </w:p>
                         </w:txbxContent>
@@ -2621,10 +2524,7 @@
                   <w:txbxContent>
                     <w:p>
                       <w:r>
-                        <w:t>5</w:t>
-                      </w:r>
-                      <w:r>
-                        <w:t>.</w:t>
+                        <w:t>5.</w:t>
                       </w:r>
                     </w:p>
                   </w:txbxContent>
@@ -2840,25 +2740,18 @@
                               <w:t xml:space="preserve">’): contains featured.jpg, </w:t>
                             </w:r>
                             <w:proofErr w:type="spellStart"/>
-                            <w:proofErr w:type="gramStart"/>
                             <w:r>
                               <w:t>index.Rmd</w:t>
                             </w:r>
                             <w:proofErr w:type="spellEnd"/>
-                            <w:proofErr w:type="gramEnd"/>
-                            <w:r>
-                              <w:t xml:space="preserve">, and index.md. Work with </w:t>
-                            </w:r>
-                            <w:proofErr w:type="gramStart"/>
-                            <w:r>
-                              <w:t>the .</w:t>
+                            <w:r>
+                              <w:t>, and index.md. Work with the .</w:t>
                             </w:r>
                             <w:proofErr w:type="spellStart"/>
                             <w:r>
                               <w:t>Rmd</w:t>
                             </w:r>
                             <w:proofErr w:type="spellEnd"/>
-                            <w:proofErr w:type="gramEnd"/>
                             <w:r>
                               <w:t xml:space="preserve"> to embed any R content, then knit into the .md, which is what gets served by the landing page.</w:t>
                             </w:r>
@@ -3059,25 +2952,18 @@
                         <w:t xml:space="preserve">’): contains featured.jpg, </w:t>
                       </w:r>
                       <w:proofErr w:type="spellStart"/>
-                      <w:proofErr w:type="gramStart"/>
                       <w:r>
                         <w:t>index.Rmd</w:t>
                       </w:r>
                       <w:proofErr w:type="spellEnd"/>
-                      <w:proofErr w:type="gramEnd"/>
                       <w:r>
-                        <w:t xml:space="preserve">, and index.md. Work with </w:t>
-                      </w:r>
-                      <w:proofErr w:type="gramStart"/>
-                      <w:r>
-                        <w:t>the .</w:t>
+                        <w:t>, and index.md. Work with the .</w:t>
                       </w:r>
                       <w:proofErr w:type="spellStart"/>
                       <w:r>
                         <w:t>Rmd</w:t>
                       </w:r>
                       <w:proofErr w:type="spellEnd"/>
-                      <w:proofErr w:type="gramEnd"/>
                       <w:r>
                         <w:t xml:space="preserve"> to embed any R content, then knit into the .md, which is what gets served by the landing page.</w:t>
                       </w:r>
@@ -3163,7 +3049,263 @@
         </w:drawing>
       </w:r>
     </w:p>
+    <w:p>
+      <w:pPr>
+        <w:rPr>
+          <w:b/>
+          <w:bCs/>
+        </w:rPr>
+      </w:pPr>
+      <w:r>
+        <w:rPr>
+          <w:b/>
+          <w:bCs/>
+        </w:rPr>
+        <w:lastRenderedPageBreak/>
+        <w:t>Appendix (fiddly stuff):</w:t>
+      </w:r>
+    </w:p>
+    <w:p>
+      <w:pPr>
+        <w:rPr>
+          <w:i/>
+          <w:iCs/>
+        </w:rPr>
+      </w:pPr>
+      <w:r>
+        <w:rPr>
+          <w:i/>
+          <w:iCs/>
+        </w:rPr>
+        <w:t>Custom CSS</w:t>
+      </w:r>
+    </w:p>
+    <w:p>
+      <w:pPr>
+        <w:pStyle w:val="ListParagraph"/>
+        <w:numPr>
+          <w:ilvl w:val="0"/>
+          <w:numId w:val="3"/>
+        </w:numPr>
+      </w:pPr>
+      <w:r>
+        <w:t xml:space="preserve">Define new classes in </w:t>
+      </w:r>
+      <w:proofErr w:type="spellStart"/>
+      <w:r>
+        <w:t>custom.scss</w:t>
+      </w:r>
+      <w:proofErr w:type="spellEnd"/>
+      <w:r>
+        <w:t xml:space="preserve"> in assets/</w:t>
+      </w:r>
+      <w:proofErr w:type="spellStart"/>
+      <w:r>
+        <w:t>scss</w:t>
+      </w:r>
+      <w:proofErr w:type="spellEnd"/>
+    </w:p>
+    <w:p>
+      <w:pPr>
+        <w:pStyle w:val="ListParagraph"/>
+        <w:numPr>
+          <w:ilvl w:val="0"/>
+          <w:numId w:val="3"/>
+        </w:numPr>
+      </w:pPr>
+      <w:r>
+        <w:t xml:space="preserve">Invoke them using design: </w:t>
+      </w:r>
+      <w:proofErr w:type="spellStart"/>
+      <w:r>
+        <w:t>css_class</w:t>
+      </w:r>
+      <w:proofErr w:type="spellEnd"/>
+      <w:r>
+        <w:t>: ‘</w:t>
+      </w:r>
+      <w:proofErr w:type="spellStart"/>
+      <w:r>
+        <w:t>class_name</w:t>
+      </w:r>
+      <w:proofErr w:type="spellEnd"/>
+      <w:r>
+        <w:t>’ in the relevant block</w:t>
+      </w:r>
+    </w:p>
+    <w:p>
+      <w:pPr>
+        <w:pStyle w:val="ListParagraph"/>
+        <w:numPr>
+          <w:ilvl w:val="0"/>
+          <w:numId w:val="3"/>
+        </w:numPr>
+      </w:pPr>
+      <w:r>
+        <w:t>I used this to make H1 text bigger in the landing page headline block</w:t>
+      </w:r>
+    </w:p>
+    <w:p>
+      <w:r>
+        <w:t>https://saintannsny.org/depart/computer/classes/html_and_dtd_info/stylesheet_commands.html</w:t>
+      </w:r>
+      <w:r>
+        <w:t xml:space="preserve"> </w:t>
+      </w:r>
+    </w:p>
+    <w:p>
+      <w:hyperlink r:id="rId22" w:history="1">
+        <w:r>
+          <w:rPr>
+            <w:rStyle w:val="Hyperlink"/>
+          </w:rPr>
+          <w:t>https://wowchemy.com/docs/getting-started/page-builder/#style</w:t>
+        </w:r>
+      </w:hyperlink>
+    </w:p>
+    <w:p>
+      <w:hyperlink r:id="rId23" w:history="1">
+        <w:r>
+          <w:rPr>
+            <w:rStyle w:val="Hyperlink"/>
+          </w:rPr>
+          <w:t>https://wowchemy.com/docs/hugo-tutorials/extending-wowchemy/#customize-style-css</w:t>
+        </w:r>
+      </w:hyperlink>
+    </w:p>
+    <w:p>
+      <w:pPr>
+        <w:pStyle w:val="ListParagraph"/>
+        <w:numPr>
+          <w:ilvl w:val="0"/>
+          <w:numId w:val="4"/>
+        </w:numPr>
+      </w:pPr>
+      <w:r>
+        <w:t xml:space="preserve">For the markdown content it can be done more easily using embedded </w:t>
+      </w:r>
+      <w:proofErr w:type="spellStart"/>
+      <w:r>
+        <w:t>css</w:t>
+      </w:r>
+      <w:proofErr w:type="spellEnd"/>
+      <w:r>
+        <w:t xml:space="preserve">: </w:t>
+      </w:r>
+      <w:hyperlink r:id="rId24" w:history="1">
+        <w:r>
+          <w:rPr>
+            <w:rStyle w:val="Hyperlink"/>
+          </w:rPr>
+          <w:t>https://illtron.net/2019/03/styling-images-with-markdown/</w:t>
+        </w:r>
+      </w:hyperlink>
+    </w:p>
     <w:p/>
+    <w:p>
+      <w:pPr>
+        <w:rPr>
+          <w:i/>
+          <w:iCs/>
+        </w:rPr>
+      </w:pPr>
+      <w:r>
+        <w:rPr>
+          <w:i/>
+          <w:iCs/>
+        </w:rPr>
+        <w:t>Custom blocks/views/short code</w:t>
+      </w:r>
+    </w:p>
+    <w:p>
+      <w:pPr>
+        <w:pStyle w:val="ListParagraph"/>
+        <w:numPr>
+          <w:ilvl w:val="0"/>
+          <w:numId w:val="4"/>
+        </w:numPr>
+      </w:pPr>
+      <w:r>
+        <w:t xml:space="preserve">Messing with the fetched content in the showcase block needed some Hugo </w:t>
+      </w:r>
+      <w:proofErr w:type="spellStart"/>
+      <w:r>
+        <w:t>shortcode</w:t>
+      </w:r>
+      <w:proofErr w:type="spellEnd"/>
+      <w:r>
+        <w:t xml:space="preserve"> to change the output html (and round the edges of the showcase.jpg images)</w:t>
+      </w:r>
+    </w:p>
+    <w:p>
+      <w:pPr>
+        <w:pStyle w:val="ListParagraph"/>
+        <w:numPr>
+          <w:ilvl w:val="0"/>
+          <w:numId w:val="4"/>
+        </w:numPr>
+      </w:pPr>
+      <w:r>
+        <w:t xml:space="preserve">I put a custom view </w:t>
+      </w:r>
+      <w:proofErr w:type="spellStart"/>
+      <w:r>
+        <w:t>showcase_rounded</w:t>
+      </w:r>
+      <w:proofErr w:type="spellEnd"/>
+      <w:r>
+        <w:t xml:space="preserve"> into layouts/partials/views/community</w:t>
+      </w:r>
+    </w:p>
+    <w:p>
+      <w:pPr>
+        <w:pStyle w:val="ListParagraph"/>
+        <w:numPr>
+          <w:ilvl w:val="0"/>
+          <w:numId w:val="4"/>
+        </w:numPr>
+      </w:pPr>
+      <w:r>
+        <w:t>In line 61 I inserted some code for rounding radius</w:t>
+      </w:r>
+    </w:p>
+    <w:p>
+      <w:hyperlink r:id="rId25" w:anchor="personalizing-blocks" w:history="1">
+        <w:r>
+          <w:t>https://wowchemy.com/docs/getting-started/page-builder/#personalizing-blocks</w:t>
+        </w:r>
+      </w:hyperlink>
+    </w:p>
+    <w:p>
+      <w:pPr>
+        <w:rPr>
+          <w:rFonts w:ascii="Calibri" w:hAnsi="Calibri" w:cs="Calibri"/>
+          <w:lang w:val="en-AU"/>
+        </w:rPr>
+      </w:pPr>
+      <w:hyperlink r:id="rId26" w:history="1">
+        <w:r>
+          <w:rPr>
+            <w:rStyle w:val="Hyperlink"/>
+            <w:rFonts w:ascii="Calibri" w:hAnsi="Calibri" w:cs="Calibri"/>
+            <w:lang w:val="en-AU"/>
+          </w:rPr>
+          <w:t>https://github.com/wowchemy/wowchemy-hugo-themes/blob/main/modules/wowchemy/layouts/partials/views</w:t>
+        </w:r>
+      </w:hyperlink>
+    </w:p>
+    <w:p>
+      <w:hyperlink r:id="rId27" w:history="1">
+        <w:r>
+          <w:rPr>
+            <w:rStyle w:val="Hyperlink"/>
+            <w:rFonts w:ascii="Calibri" w:hAnsi="Calibri" w:cs="Calibri"/>
+            <w:lang w:val="en-AU"/>
+          </w:rPr>
+          <w:t>https://gohugo.io/content-management/image-processing/</w:t>
+        </w:r>
+      </w:hyperlink>
+    </w:p>
     <w:sectPr>
       <w:pgSz w:w="11906" w:h="16838"/>
       <w:pgMar w:top="1440" w:right="1440" w:bottom="1440" w:left="1440" w:header="708" w:footer="708" w:gutter="0"/>
@@ -3227,9 +3369,9 @@
 <file path=word/numbering.xml><?xml version="1.0" encoding="utf-8"?>
 <w:numbering xmlns:wpc="http://schemas.microsoft.com/office/word/2010/wordprocessingCanvas" xmlns:cx="http://schemas.microsoft.com/office/drawing/2014/chartex" xmlns:cx1="http://schemas.microsoft.com/office/drawing/2015/9/8/chartex" xmlns:cx2="http://schemas.microsoft.com/office/drawing/2015/10/21/chartex" xmlns:cx3="http://schemas.microsoft.com/office/drawing/2016/5/9/chartex" xmlns:cx4="http://schemas.microsoft.com/office/drawing/2016/5/10/chartex" xmlns:cx5="http://schemas.microsoft.com/office/drawing/2016/5/11/chartex" xmlns:cx6="http://schemas.microsoft.com/office/drawing/2016/5/12/chartex" xmlns:cx7="http://schemas.microsoft.com/office/drawing/2016/5/13/chartex" xmlns:cx8="http://schemas.microsoft.com/office/drawing/2016/5/14/chartex" xmlns:mc="http://schemas.openxmlformats.org/markup-compatibility/2006" xmlns:aink="http://schemas.microsoft.com/office/drawing/2016/ink" xmlns:am3d="http://schemas.microsoft.com/office/drawing/2017/model3d" xmlns:o="urn:schemas-microsoft-com:office:office" xmlns:oel="http://schemas.microsoft.com/office/2019/extlst" xmlns:r="http://schemas.openxmlformats.org/officeDocument/2006/relationships" xmlns:m="http://schemas.openxmlformats.org/officeDocument/2006/math" xmlns:v="urn:schemas-microsoft-com:vml" xmlns:wp14="http://schemas.microsoft.com/office/word/2010/wordprocessingDrawing" xmlns:wp="http://schemas.openxmlformats.org/drawingml/2006/wordprocessingDrawing" xmlns:w10="urn:schemas-microsoft-com:office:word" xmlns:w="http://schemas.openxmlformats.org/wordprocessingml/2006/main" xmlns:w14="http://schemas.microsoft.com/office/word/2010/wordml" xmlns:w15="http://schemas.microsoft.com/office/word/2012/wordml" xmlns:w16cex="http://schemas.microsoft.com/office/word/2018/wordml/cex" xmlns:w16cid="http://schemas.microsoft.com/office/word/2016/wordml/cid" xmlns:w16="http://schemas.microsoft.com/office/word/2018/wordml" xmlns:w16sdtdh="http://schemas.microsoft.com/office/word/2020/wordml/sdtdatahash" xmlns:w16se="http://schemas.microsoft.com/office/word/2015/wordml/symex" xmlns:wpg="http://schemas.microsoft.com/office/word/2010/wordprocessingGroup" xmlns:wpi="http://schemas.microsoft.com/office/word/2010/wordprocessingInk" xmlns:wne="http://schemas.microsoft.com/office/word/2006/wordml" xmlns:wps="http://schemas.microsoft.com/office/word/2010/wordprocessingShape" mc:Ignorable="w14 w15 w16se w16cid w16 w16cex w16sdtdh wp14">
   <w:abstractNum w:abstractNumId="0" w15:restartNumberingAfterBreak="0">
-    <w:nsid w:val="51D05035"/>
+    <w:nsid w:val="510C12CF"/>
     <w:multiLevelType w:val="hybridMultilevel"/>
-    <w:tmpl w:val="7A1C1888"/>
+    <w:tmpl w:val="55B20192"/>
     <w:lvl w:ilvl="0" w:tplc="08090001">
       <w:start w:val="1"/>
       <w:numFmt w:val="bullet"/>
@@ -3340,6 +3482,232 @@
     </w:lvl>
   </w:abstractNum>
   <w:abstractNum w:abstractNumId="1" w15:restartNumberingAfterBreak="0">
+    <w:nsid w:val="51D05035"/>
+    <w:multiLevelType w:val="hybridMultilevel"/>
+    <w:tmpl w:val="7A1C1888"/>
+    <w:lvl w:ilvl="0" w:tplc="08090001">
+      <w:start w:val="1"/>
+      <w:numFmt w:val="bullet"/>
+      <w:lvlText w:val=""/>
+      <w:lvlJc w:val="left"/>
+      <w:pPr>
+        <w:ind w:left="720" w:hanging="360"/>
+      </w:pPr>
+      <w:rPr>
+        <w:rFonts w:ascii="Symbol" w:hAnsi="Symbol" w:hint="default"/>
+      </w:rPr>
+    </w:lvl>
+    <w:lvl w:ilvl="1" w:tplc="08090003" w:tentative="1">
+      <w:start w:val="1"/>
+      <w:numFmt w:val="bullet"/>
+      <w:lvlText w:val="o"/>
+      <w:lvlJc w:val="left"/>
+      <w:pPr>
+        <w:ind w:left="1440" w:hanging="360"/>
+      </w:pPr>
+      <w:rPr>
+        <w:rFonts w:ascii="Courier New" w:hAnsi="Courier New" w:cs="Courier New" w:hint="default"/>
+      </w:rPr>
+    </w:lvl>
+    <w:lvl w:ilvl="2" w:tplc="08090005" w:tentative="1">
+      <w:start w:val="1"/>
+      <w:numFmt w:val="bullet"/>
+      <w:lvlText w:val=""/>
+      <w:lvlJc w:val="left"/>
+      <w:pPr>
+        <w:ind w:left="2160" w:hanging="360"/>
+      </w:pPr>
+      <w:rPr>
+        <w:rFonts w:ascii="Wingdings" w:hAnsi="Wingdings" w:hint="default"/>
+      </w:rPr>
+    </w:lvl>
+    <w:lvl w:ilvl="3" w:tplc="08090001" w:tentative="1">
+      <w:start w:val="1"/>
+      <w:numFmt w:val="bullet"/>
+      <w:lvlText w:val=""/>
+      <w:lvlJc w:val="left"/>
+      <w:pPr>
+        <w:ind w:left="2880" w:hanging="360"/>
+      </w:pPr>
+      <w:rPr>
+        <w:rFonts w:ascii="Symbol" w:hAnsi="Symbol" w:hint="default"/>
+      </w:rPr>
+    </w:lvl>
+    <w:lvl w:ilvl="4" w:tplc="08090003" w:tentative="1">
+      <w:start w:val="1"/>
+      <w:numFmt w:val="bullet"/>
+      <w:lvlText w:val="o"/>
+      <w:lvlJc w:val="left"/>
+      <w:pPr>
+        <w:ind w:left="3600" w:hanging="360"/>
+      </w:pPr>
+      <w:rPr>
+        <w:rFonts w:ascii="Courier New" w:hAnsi="Courier New" w:cs="Courier New" w:hint="default"/>
+      </w:rPr>
+    </w:lvl>
+    <w:lvl w:ilvl="5" w:tplc="08090005" w:tentative="1">
+      <w:start w:val="1"/>
+      <w:numFmt w:val="bullet"/>
+      <w:lvlText w:val=""/>
+      <w:lvlJc w:val="left"/>
+      <w:pPr>
+        <w:ind w:left="4320" w:hanging="360"/>
+      </w:pPr>
+      <w:rPr>
+        <w:rFonts w:ascii="Wingdings" w:hAnsi="Wingdings" w:hint="default"/>
+      </w:rPr>
+    </w:lvl>
+    <w:lvl w:ilvl="6" w:tplc="08090001" w:tentative="1">
+      <w:start w:val="1"/>
+      <w:numFmt w:val="bullet"/>
+      <w:lvlText w:val=""/>
+      <w:lvlJc w:val="left"/>
+      <w:pPr>
+        <w:ind w:left="5040" w:hanging="360"/>
+      </w:pPr>
+      <w:rPr>
+        <w:rFonts w:ascii="Symbol" w:hAnsi="Symbol" w:hint="default"/>
+      </w:rPr>
+    </w:lvl>
+    <w:lvl w:ilvl="7" w:tplc="08090003" w:tentative="1">
+      <w:start w:val="1"/>
+      <w:numFmt w:val="bullet"/>
+      <w:lvlText w:val="o"/>
+      <w:lvlJc w:val="left"/>
+      <w:pPr>
+        <w:ind w:left="5760" w:hanging="360"/>
+      </w:pPr>
+      <w:rPr>
+        <w:rFonts w:ascii="Courier New" w:hAnsi="Courier New" w:cs="Courier New" w:hint="default"/>
+      </w:rPr>
+    </w:lvl>
+    <w:lvl w:ilvl="8" w:tplc="08090005" w:tentative="1">
+      <w:start w:val="1"/>
+      <w:numFmt w:val="bullet"/>
+      <w:lvlText w:val=""/>
+      <w:lvlJc w:val="left"/>
+      <w:pPr>
+        <w:ind w:left="6480" w:hanging="360"/>
+      </w:pPr>
+      <w:rPr>
+        <w:rFonts w:ascii="Wingdings" w:hAnsi="Wingdings" w:hint="default"/>
+      </w:rPr>
+    </w:lvl>
+  </w:abstractNum>
+  <w:abstractNum w:abstractNumId="2" w15:restartNumberingAfterBreak="0">
+    <w:nsid w:val="68C10EBD"/>
+    <w:multiLevelType w:val="hybridMultilevel"/>
+    <w:tmpl w:val="48124716"/>
+    <w:lvl w:ilvl="0" w:tplc="08090001">
+      <w:start w:val="1"/>
+      <w:numFmt w:val="bullet"/>
+      <w:lvlText w:val=""/>
+      <w:lvlJc w:val="left"/>
+      <w:pPr>
+        <w:ind w:left="720" w:hanging="360"/>
+      </w:pPr>
+      <w:rPr>
+        <w:rFonts w:ascii="Symbol" w:hAnsi="Symbol" w:hint="default"/>
+      </w:rPr>
+    </w:lvl>
+    <w:lvl w:ilvl="1" w:tplc="08090003" w:tentative="1">
+      <w:start w:val="1"/>
+      <w:numFmt w:val="bullet"/>
+      <w:lvlText w:val="o"/>
+      <w:lvlJc w:val="left"/>
+      <w:pPr>
+        <w:ind w:left="1440" w:hanging="360"/>
+      </w:pPr>
+      <w:rPr>
+        <w:rFonts w:ascii="Courier New" w:hAnsi="Courier New" w:cs="Courier New" w:hint="default"/>
+      </w:rPr>
+    </w:lvl>
+    <w:lvl w:ilvl="2" w:tplc="08090005" w:tentative="1">
+      <w:start w:val="1"/>
+      <w:numFmt w:val="bullet"/>
+      <w:lvlText w:val=""/>
+      <w:lvlJc w:val="left"/>
+      <w:pPr>
+        <w:ind w:left="2160" w:hanging="360"/>
+      </w:pPr>
+      <w:rPr>
+        <w:rFonts w:ascii="Wingdings" w:hAnsi="Wingdings" w:hint="default"/>
+      </w:rPr>
+    </w:lvl>
+    <w:lvl w:ilvl="3" w:tplc="08090001" w:tentative="1">
+      <w:start w:val="1"/>
+      <w:numFmt w:val="bullet"/>
+      <w:lvlText w:val=""/>
+      <w:lvlJc w:val="left"/>
+      <w:pPr>
+        <w:ind w:left="2880" w:hanging="360"/>
+      </w:pPr>
+      <w:rPr>
+        <w:rFonts w:ascii="Symbol" w:hAnsi="Symbol" w:hint="default"/>
+      </w:rPr>
+    </w:lvl>
+    <w:lvl w:ilvl="4" w:tplc="08090003" w:tentative="1">
+      <w:start w:val="1"/>
+      <w:numFmt w:val="bullet"/>
+      <w:lvlText w:val="o"/>
+      <w:lvlJc w:val="left"/>
+      <w:pPr>
+        <w:ind w:left="3600" w:hanging="360"/>
+      </w:pPr>
+      <w:rPr>
+        <w:rFonts w:ascii="Courier New" w:hAnsi="Courier New" w:cs="Courier New" w:hint="default"/>
+      </w:rPr>
+    </w:lvl>
+    <w:lvl w:ilvl="5" w:tplc="08090005" w:tentative="1">
+      <w:start w:val="1"/>
+      <w:numFmt w:val="bullet"/>
+      <w:lvlText w:val=""/>
+      <w:lvlJc w:val="left"/>
+      <w:pPr>
+        <w:ind w:left="4320" w:hanging="360"/>
+      </w:pPr>
+      <w:rPr>
+        <w:rFonts w:ascii="Wingdings" w:hAnsi="Wingdings" w:hint="default"/>
+      </w:rPr>
+    </w:lvl>
+    <w:lvl w:ilvl="6" w:tplc="08090001" w:tentative="1">
+      <w:start w:val="1"/>
+      <w:numFmt w:val="bullet"/>
+      <w:lvlText w:val=""/>
+      <w:lvlJc w:val="left"/>
+      <w:pPr>
+        <w:ind w:left="5040" w:hanging="360"/>
+      </w:pPr>
+      <w:rPr>
+        <w:rFonts w:ascii="Symbol" w:hAnsi="Symbol" w:hint="default"/>
+      </w:rPr>
+    </w:lvl>
+    <w:lvl w:ilvl="7" w:tplc="08090003" w:tentative="1">
+      <w:start w:val="1"/>
+      <w:numFmt w:val="bullet"/>
+      <w:lvlText w:val="o"/>
+      <w:lvlJc w:val="left"/>
+      <w:pPr>
+        <w:ind w:left="5760" w:hanging="360"/>
+      </w:pPr>
+      <w:rPr>
+        <w:rFonts w:ascii="Courier New" w:hAnsi="Courier New" w:cs="Courier New" w:hint="default"/>
+      </w:rPr>
+    </w:lvl>
+    <w:lvl w:ilvl="8" w:tplc="08090005" w:tentative="1">
+      <w:start w:val="1"/>
+      <w:numFmt w:val="bullet"/>
+      <w:lvlText w:val=""/>
+      <w:lvlJc w:val="left"/>
+      <w:pPr>
+        <w:ind w:left="6480" w:hanging="360"/>
+      </w:pPr>
+      <w:rPr>
+        <w:rFonts w:ascii="Wingdings" w:hAnsi="Wingdings" w:hint="default"/>
+      </w:rPr>
+    </w:lvl>
+  </w:abstractNum>
+  <w:abstractNum w:abstractNumId="3" w15:restartNumberingAfterBreak="0">
     <w:nsid w:val="69535529"/>
     <w:multiLevelType w:val="hybridMultilevel"/>
     <w:tmpl w:val="8DF0C6FA"/>
@@ -3453,10 +3821,16 @@
     </w:lvl>
   </w:abstractNum>
   <w:num w:numId="1" w16cid:durableId="1780565208">
-    <w:abstractNumId w:val="0"/>
+    <w:abstractNumId w:val="1"/>
   </w:num>
   <w:num w:numId="2" w16cid:durableId="272325643">
-    <w:abstractNumId w:val="1"/>
+    <w:abstractNumId w:val="3"/>
+  </w:num>
+  <w:num w:numId="3" w16cid:durableId="1928608830">
+    <w:abstractNumId w:val="2"/>
+  </w:num>
+  <w:num w:numId="4" w16cid:durableId="810293764">
+    <w:abstractNumId w:val="0"/>
   </w:num>
 </w:numbering>
 </file>
@@ -3584,6 +3958,7 @@
     <w:lsdException w:name="HTML Sample" w:semiHidden="1" w:unhideWhenUsed="1"/>
     <w:lsdException w:name="HTML Typewriter" w:semiHidden="1" w:unhideWhenUsed="1"/>
     <w:lsdException w:name="HTML Variable" w:semiHidden="1" w:unhideWhenUsed="1"/>
+    <w:lsdException w:name="Normal Table" w:semiHidden="1" w:unhideWhenUsed="1"/>
     <w:lsdException w:name="annotation subject" w:semiHidden="1" w:unhideWhenUsed="1"/>
     <w:lsdException w:name="No List" w:semiHidden="1" w:unhideWhenUsed="1"/>
     <w:lsdException w:name="Outline List 1" w:semiHidden="1" w:unhideWhenUsed="1"/>
@@ -3630,8 +4005,10 @@
     <w:lsdException w:name="Table Subtle 2" w:semiHidden="1" w:unhideWhenUsed="1"/>
     <w:lsdException w:name="Table Web 1" w:semiHidden="1" w:unhideWhenUsed="1"/>
     <w:lsdException w:name="Table Web 2" w:semiHidden="1" w:unhideWhenUsed="1"/>
+    <w:lsdException w:name="Table Web 3" w:semiHidden="1" w:unhideWhenUsed="1"/>
     <w:lsdException w:name="Balloon Text" w:semiHidden="1" w:unhideWhenUsed="1"/>
     <w:lsdException w:name="Table Grid" w:uiPriority="39"/>
+    <w:lsdException w:name="Table Theme" w:semiHidden="1" w:unhideWhenUsed="1"/>
     <w:lsdException w:name="Placeholder Text" w:semiHidden="1"/>
     <w:lsdException w:name="No Spacing" w:uiPriority="1" w:qFormat="1"/>
     <w:lsdException w:name="Light Shading" w:uiPriority="60"/>
@@ -3981,6 +4358,23 @@
       <w:contextualSpacing/>
     </w:pPr>
   </w:style>
+  <w:style w:type="paragraph" w:styleId="NormalWeb">
+    <w:name w:val="Normal (Web)"/>
+    <w:basedOn w:val="Normal"/>
+    <w:uiPriority w:val="99"/>
+    <w:semiHidden/>
+    <w:unhideWhenUsed/>
+    <w:rsid w:val="007173CC"/>
+    <w:pPr>
+      <w:spacing w:before="100" w:beforeAutospacing="1" w:after="100" w:afterAutospacing="1" w:line="240" w:lineRule="auto"/>
+    </w:pPr>
+    <w:rPr>
+      <w:rFonts w:ascii="Times New Roman" w:eastAsia="Times New Roman" w:hAnsi="Times New Roman" w:cs="Times New Roman"/>
+      <w:sz w:val="24"/>
+      <w:szCs w:val="24"/>
+      <w:lang w:eastAsia="en-GB"/>
+    </w:rPr>
+  </w:style>
 </w:styles>
 </file>
 

</xml_diff>

<commit_message>
Rounded edges on featured image in sub-pages, updated docs
</commit_message>
<xml_diff>
--- a/gh-pages/Huge page breakdown.docx
+++ b/gh-pages/Huge page breakdown.docx
@@ -747,7 +747,7 @@
                 <v:shape id="_x0000_i1025" type="#_x0000_t75" style="width:226.5pt;height:451.5pt" o:ole="">
                   <v:imagedata r:id="rId11" o:title=""/>
                 </v:shape>
-                <o:OLEObject Type="Embed" ProgID="PBrush" ShapeID="_x0000_i1025" DrawAspect="Content" ObjectID="_1734786281" r:id="rId12"/>
+                <o:OLEObject Type="Embed" ProgID="PBrush" ShapeID="_x0000_i1025" DrawAspect="Content" ObjectID="_1734789378" r:id="rId12"/>
               </w:object>
             </w:r>
           </w:p>
@@ -1228,7 +1228,7 @@
                 <v:shape id="_x0000_i1026" type="#_x0000_t75" style="width:271.5pt;height:450.75pt" o:ole="">
                   <v:imagedata r:id="rId15" o:title=""/>
                 </v:shape>
-                <o:OLEObject Type="Embed" ProgID="PBrush" ShapeID="_x0000_i1026" DrawAspect="Content" ObjectID="_1734786282" r:id="rId16"/>
+                <o:OLEObject Type="Embed" ProgID="PBrush" ShapeID="_x0000_i1026" DrawAspect="Content" ObjectID="_1734789379" r:id="rId16"/>
               </w:object>
             </w:r>
           </w:p>
@@ -1248,7 +1248,7 @@
                 <v:shape id="_x0000_i1027" type="#_x0000_t75" style="width:200.25pt;height:450.75pt" o:ole="">
                   <v:imagedata r:id="rId17" o:title=""/>
                 </v:shape>
-                <o:OLEObject Type="Embed" ProgID="PBrush" ShapeID="_x0000_i1027" DrawAspect="Content" ObjectID="_1734786283" r:id="rId18"/>
+                <o:OLEObject Type="Embed" ProgID="PBrush" ShapeID="_x0000_i1027" DrawAspect="Content" ObjectID="_1734789380" r:id="rId18"/>
               </w:object>
             </w:r>
           </w:p>
@@ -1772,7 +1772,7 @@
                 <v:shape id="_x0000_i1028" type="#_x0000_t75" style="width:598.5pt;height:295.5pt" o:ole="">
                   <v:imagedata r:id="rId19" o:title=""/>
                 </v:shape>
-                <o:OLEObject Type="Embed" ProgID="PBrush" ShapeID="_x0000_i1028" DrawAspect="Content" ObjectID="_1734786284" r:id="rId20"/>
+                <o:OLEObject Type="Embed" ProgID="PBrush" ShapeID="_x0000_i1028" DrawAspect="Content" ObjectID="_1734789381" r:id="rId20"/>
               </w:object>
             </w:r>
           </w:p>
@@ -3077,6 +3077,46 @@
           <w:i/>
           <w:iCs/>
         </w:rPr>
+        <w:t>Cover images</w:t>
+      </w:r>
+    </w:p>
+    <w:p>
+      <w:pPr>
+        <w:pStyle w:val="ListParagraph"/>
+        <w:numPr>
+          <w:ilvl w:val="0"/>
+          <w:numId w:val="5"/>
+        </w:numPr>
+      </w:pPr>
+      <w:r>
+        <w:t xml:space="preserve">Handled in their own way: </w:t>
+      </w:r>
+      <w:hyperlink r:id="rId22" w:history="1">
+        <w:r>
+          <w:rPr>
+            <w:rStyle w:val="Hyperlink"/>
+          </w:rPr>
+          <w:t>https://wowchemy.com/docs/content/page-features/#cover-image</w:t>
+        </w:r>
+      </w:hyperlink>
+    </w:p>
+    <w:p>
+      <w:pPr>
+        <w:ind w:left="360"/>
+      </w:pPr>
+    </w:p>
+    <w:p>
+      <w:pPr>
+        <w:rPr>
+          <w:i/>
+          <w:iCs/>
+        </w:rPr>
+      </w:pPr>
+      <w:r>
+        <w:rPr>
+          <w:i/>
+          <w:iCs/>
+        </w:rPr>
         <w:t>Custom CSS</w:t>
       </w:r>
     </w:p>
@@ -3154,7 +3194,7 @@
       </w:r>
     </w:p>
     <w:p>
-      <w:hyperlink r:id="rId22" w:history="1">
+      <w:hyperlink r:id="rId23" w:history="1">
         <w:r>
           <w:rPr>
             <w:rStyle w:val="Hyperlink"/>
@@ -3164,7 +3204,7 @@
       </w:hyperlink>
     </w:p>
     <w:p>
-      <w:hyperlink r:id="rId23" w:history="1">
+      <w:hyperlink r:id="rId24" w:history="1">
         <w:r>
           <w:rPr>
             <w:rStyle w:val="Hyperlink"/>
@@ -3192,7 +3232,7 @@
       <w:r>
         <w:t xml:space="preserve">: </w:t>
       </w:r>
-      <w:hyperlink r:id="rId24" w:history="1">
+      <w:hyperlink r:id="rId25" w:history="1">
         <w:r>
           <w:rPr>
             <w:rStyle w:val="Hyperlink"/>
@@ -3201,6 +3241,40 @@
         </w:r>
       </w:hyperlink>
     </w:p>
+    <w:p>
+      <w:pPr>
+        <w:pStyle w:val="ListParagraph"/>
+        <w:numPr>
+          <w:ilvl w:val="0"/>
+          <w:numId w:val="4"/>
+        </w:numPr>
+      </w:pPr>
+      <w:r>
+        <w:t xml:space="preserve">Or Hugo render hooks: </w:t>
+      </w:r>
+      <w:hyperlink r:id="rId26" w:history="1">
+        <w:r>
+          <w:rPr>
+            <w:rStyle w:val="Hyperlink"/>
+          </w:rPr>
+          <w:t>https://gohugo.io/templates/render-hooks/</w:t>
+        </w:r>
+      </w:hyperlink>
+      <w:r>
+        <w:t xml:space="preserve"> </w:t>
+      </w:r>
+      <w:hyperlink r:id="rId27" w:history="1">
+        <w:r>
+          <w:rPr>
+            <w:rStyle w:val="Hyperlink"/>
+          </w:rPr>
+          <w:t>https://discourse.gohugo.io/t/how-to-specify-a-class-for-image-in-markdown/30599/7</w:t>
+        </w:r>
+      </w:hyperlink>
+      <w:r>
+        <w:t xml:space="preserve"> </w:t>
+      </w:r>
+    </w:p>
     <w:p/>
     <w:p>
       <w:pPr>
@@ -3270,7 +3344,7 @@
       </w:r>
     </w:p>
     <w:p>
-      <w:hyperlink r:id="rId25" w:anchor="personalizing-blocks" w:history="1">
+      <w:hyperlink r:id="rId28" w:anchor="personalizing-blocks" w:history="1">
         <w:r>
           <w:t>https://wowchemy.com/docs/getting-started/page-builder/#personalizing-blocks</w:t>
         </w:r>
@@ -3283,7 +3357,7 @@
           <w:lang w:val="en-AU"/>
         </w:rPr>
       </w:pPr>
-      <w:hyperlink r:id="rId26" w:history="1">
+      <w:hyperlink r:id="rId29" w:history="1">
         <w:r>
           <w:rPr>
             <w:rStyle w:val="Hyperlink"/>
@@ -3295,7 +3369,7 @@
       </w:hyperlink>
     </w:p>
     <w:p>
-      <w:hyperlink r:id="rId27" w:history="1">
+      <w:hyperlink r:id="rId30" w:history="1">
         <w:r>
           <w:rPr>
             <w:rStyle w:val="Hyperlink"/>
@@ -3369,9 +3443,9 @@
 <file path=word/numbering.xml><?xml version="1.0" encoding="utf-8"?>
 <w:numbering xmlns:wpc="http://schemas.microsoft.com/office/word/2010/wordprocessingCanvas" xmlns:cx="http://schemas.microsoft.com/office/drawing/2014/chartex" xmlns:cx1="http://schemas.microsoft.com/office/drawing/2015/9/8/chartex" xmlns:cx2="http://schemas.microsoft.com/office/drawing/2015/10/21/chartex" xmlns:cx3="http://schemas.microsoft.com/office/drawing/2016/5/9/chartex" xmlns:cx4="http://schemas.microsoft.com/office/drawing/2016/5/10/chartex" xmlns:cx5="http://schemas.microsoft.com/office/drawing/2016/5/11/chartex" xmlns:cx6="http://schemas.microsoft.com/office/drawing/2016/5/12/chartex" xmlns:cx7="http://schemas.microsoft.com/office/drawing/2016/5/13/chartex" xmlns:cx8="http://schemas.microsoft.com/office/drawing/2016/5/14/chartex" xmlns:mc="http://schemas.openxmlformats.org/markup-compatibility/2006" xmlns:aink="http://schemas.microsoft.com/office/drawing/2016/ink" xmlns:am3d="http://schemas.microsoft.com/office/drawing/2017/model3d" xmlns:o="urn:schemas-microsoft-com:office:office" xmlns:oel="http://schemas.microsoft.com/office/2019/extlst" xmlns:r="http://schemas.openxmlformats.org/officeDocument/2006/relationships" xmlns:m="http://schemas.openxmlformats.org/officeDocument/2006/math" xmlns:v="urn:schemas-microsoft-com:vml" xmlns:wp14="http://schemas.microsoft.com/office/word/2010/wordprocessingDrawing" xmlns:wp="http://schemas.openxmlformats.org/drawingml/2006/wordprocessingDrawing" xmlns:w10="urn:schemas-microsoft-com:office:word" xmlns:w="http://schemas.openxmlformats.org/wordprocessingml/2006/main" xmlns:w14="http://schemas.microsoft.com/office/word/2010/wordml" xmlns:w15="http://schemas.microsoft.com/office/word/2012/wordml" xmlns:w16cex="http://schemas.microsoft.com/office/word/2018/wordml/cex" xmlns:w16cid="http://schemas.microsoft.com/office/word/2016/wordml/cid" xmlns:w16="http://schemas.microsoft.com/office/word/2018/wordml" xmlns:w16sdtdh="http://schemas.microsoft.com/office/word/2020/wordml/sdtdatahash" xmlns:w16se="http://schemas.microsoft.com/office/word/2015/wordml/symex" xmlns:wpg="http://schemas.microsoft.com/office/word/2010/wordprocessingGroup" xmlns:wpi="http://schemas.microsoft.com/office/word/2010/wordprocessingInk" xmlns:wne="http://schemas.microsoft.com/office/word/2006/wordml" xmlns:wps="http://schemas.microsoft.com/office/word/2010/wordprocessingShape" mc:Ignorable="w14 w15 w16se w16cid w16 w16cex w16sdtdh wp14">
   <w:abstractNum w:abstractNumId="0" w15:restartNumberingAfterBreak="0">
-    <w:nsid w:val="510C12CF"/>
+    <w:nsid w:val="461D0DDB"/>
     <w:multiLevelType w:val="hybridMultilevel"/>
-    <w:tmpl w:val="55B20192"/>
+    <w:tmpl w:val="88CEF1BA"/>
     <w:lvl w:ilvl="0" w:tplc="08090001">
       <w:start w:val="1"/>
       <w:numFmt w:val="bullet"/>
@@ -3482,9 +3556,9 @@
     </w:lvl>
   </w:abstractNum>
   <w:abstractNum w:abstractNumId="1" w15:restartNumberingAfterBreak="0">
-    <w:nsid w:val="51D05035"/>
+    <w:nsid w:val="510C12CF"/>
     <w:multiLevelType w:val="hybridMultilevel"/>
-    <w:tmpl w:val="7A1C1888"/>
+    <w:tmpl w:val="55B20192"/>
     <w:lvl w:ilvl="0" w:tplc="08090001">
       <w:start w:val="1"/>
       <w:numFmt w:val="bullet"/>
@@ -3595,9 +3669,9 @@
     </w:lvl>
   </w:abstractNum>
   <w:abstractNum w:abstractNumId="2" w15:restartNumberingAfterBreak="0">
-    <w:nsid w:val="68C10EBD"/>
+    <w:nsid w:val="51D05035"/>
     <w:multiLevelType w:val="hybridMultilevel"/>
-    <w:tmpl w:val="48124716"/>
+    <w:tmpl w:val="7A1C1888"/>
     <w:lvl w:ilvl="0" w:tplc="08090001">
       <w:start w:val="1"/>
       <w:numFmt w:val="bullet"/>
@@ -3708,6 +3782,119 @@
     </w:lvl>
   </w:abstractNum>
   <w:abstractNum w:abstractNumId="3" w15:restartNumberingAfterBreak="0">
+    <w:nsid w:val="68C10EBD"/>
+    <w:multiLevelType w:val="hybridMultilevel"/>
+    <w:tmpl w:val="48124716"/>
+    <w:lvl w:ilvl="0" w:tplc="08090001">
+      <w:start w:val="1"/>
+      <w:numFmt w:val="bullet"/>
+      <w:lvlText w:val=""/>
+      <w:lvlJc w:val="left"/>
+      <w:pPr>
+        <w:ind w:left="720" w:hanging="360"/>
+      </w:pPr>
+      <w:rPr>
+        <w:rFonts w:ascii="Symbol" w:hAnsi="Symbol" w:hint="default"/>
+      </w:rPr>
+    </w:lvl>
+    <w:lvl w:ilvl="1" w:tplc="08090003" w:tentative="1">
+      <w:start w:val="1"/>
+      <w:numFmt w:val="bullet"/>
+      <w:lvlText w:val="o"/>
+      <w:lvlJc w:val="left"/>
+      <w:pPr>
+        <w:ind w:left="1440" w:hanging="360"/>
+      </w:pPr>
+      <w:rPr>
+        <w:rFonts w:ascii="Courier New" w:hAnsi="Courier New" w:cs="Courier New" w:hint="default"/>
+      </w:rPr>
+    </w:lvl>
+    <w:lvl w:ilvl="2" w:tplc="08090005" w:tentative="1">
+      <w:start w:val="1"/>
+      <w:numFmt w:val="bullet"/>
+      <w:lvlText w:val=""/>
+      <w:lvlJc w:val="left"/>
+      <w:pPr>
+        <w:ind w:left="2160" w:hanging="360"/>
+      </w:pPr>
+      <w:rPr>
+        <w:rFonts w:ascii="Wingdings" w:hAnsi="Wingdings" w:hint="default"/>
+      </w:rPr>
+    </w:lvl>
+    <w:lvl w:ilvl="3" w:tplc="08090001" w:tentative="1">
+      <w:start w:val="1"/>
+      <w:numFmt w:val="bullet"/>
+      <w:lvlText w:val=""/>
+      <w:lvlJc w:val="left"/>
+      <w:pPr>
+        <w:ind w:left="2880" w:hanging="360"/>
+      </w:pPr>
+      <w:rPr>
+        <w:rFonts w:ascii="Symbol" w:hAnsi="Symbol" w:hint="default"/>
+      </w:rPr>
+    </w:lvl>
+    <w:lvl w:ilvl="4" w:tplc="08090003" w:tentative="1">
+      <w:start w:val="1"/>
+      <w:numFmt w:val="bullet"/>
+      <w:lvlText w:val="o"/>
+      <w:lvlJc w:val="left"/>
+      <w:pPr>
+        <w:ind w:left="3600" w:hanging="360"/>
+      </w:pPr>
+      <w:rPr>
+        <w:rFonts w:ascii="Courier New" w:hAnsi="Courier New" w:cs="Courier New" w:hint="default"/>
+      </w:rPr>
+    </w:lvl>
+    <w:lvl w:ilvl="5" w:tplc="08090005" w:tentative="1">
+      <w:start w:val="1"/>
+      <w:numFmt w:val="bullet"/>
+      <w:lvlText w:val=""/>
+      <w:lvlJc w:val="left"/>
+      <w:pPr>
+        <w:ind w:left="4320" w:hanging="360"/>
+      </w:pPr>
+      <w:rPr>
+        <w:rFonts w:ascii="Wingdings" w:hAnsi="Wingdings" w:hint="default"/>
+      </w:rPr>
+    </w:lvl>
+    <w:lvl w:ilvl="6" w:tplc="08090001" w:tentative="1">
+      <w:start w:val="1"/>
+      <w:numFmt w:val="bullet"/>
+      <w:lvlText w:val=""/>
+      <w:lvlJc w:val="left"/>
+      <w:pPr>
+        <w:ind w:left="5040" w:hanging="360"/>
+      </w:pPr>
+      <w:rPr>
+        <w:rFonts w:ascii="Symbol" w:hAnsi="Symbol" w:hint="default"/>
+      </w:rPr>
+    </w:lvl>
+    <w:lvl w:ilvl="7" w:tplc="08090003" w:tentative="1">
+      <w:start w:val="1"/>
+      <w:numFmt w:val="bullet"/>
+      <w:lvlText w:val="o"/>
+      <w:lvlJc w:val="left"/>
+      <w:pPr>
+        <w:ind w:left="5760" w:hanging="360"/>
+      </w:pPr>
+      <w:rPr>
+        <w:rFonts w:ascii="Courier New" w:hAnsi="Courier New" w:cs="Courier New" w:hint="default"/>
+      </w:rPr>
+    </w:lvl>
+    <w:lvl w:ilvl="8" w:tplc="08090005" w:tentative="1">
+      <w:start w:val="1"/>
+      <w:numFmt w:val="bullet"/>
+      <w:lvlText w:val=""/>
+      <w:lvlJc w:val="left"/>
+      <w:pPr>
+        <w:ind w:left="6480" w:hanging="360"/>
+      </w:pPr>
+      <w:rPr>
+        <w:rFonts w:ascii="Wingdings" w:hAnsi="Wingdings" w:hint="default"/>
+      </w:rPr>
+    </w:lvl>
+  </w:abstractNum>
+  <w:abstractNum w:abstractNumId="4" w15:restartNumberingAfterBreak="0">
     <w:nsid w:val="69535529"/>
     <w:multiLevelType w:val="hybridMultilevel"/>
     <w:tmpl w:val="8DF0C6FA"/>
@@ -3821,15 +4008,18 @@
     </w:lvl>
   </w:abstractNum>
   <w:num w:numId="1" w16cid:durableId="1780565208">
+    <w:abstractNumId w:val="2"/>
+  </w:num>
+  <w:num w:numId="2" w16cid:durableId="272325643">
+    <w:abstractNumId w:val="4"/>
+  </w:num>
+  <w:num w:numId="3" w16cid:durableId="1928608830">
+    <w:abstractNumId w:val="3"/>
+  </w:num>
+  <w:num w:numId="4" w16cid:durableId="810293764">
     <w:abstractNumId w:val="1"/>
   </w:num>
-  <w:num w:numId="2" w16cid:durableId="272325643">
-    <w:abstractNumId w:val="3"/>
-  </w:num>
-  <w:num w:numId="3" w16cid:durableId="1928608830">
-    <w:abstractNumId w:val="2"/>
-  </w:num>
-  <w:num w:numId="4" w16cid:durableId="810293764">
+  <w:num w:numId="5" w16cid:durableId="1412198112">
     <w:abstractNumId w:val="0"/>
   </w:num>
 </w:numbering>

</xml_diff>